<commit_message>
add ctei cover pdf
</commit_message>
<xml_diff>
--- a/CTEI cover.docx
+++ b/CTEI cover.docx
@@ -419,8 +419,6 @@
         </w:rPr>
         <w:t>, and exemplifies the usefulness of the two methods on the basis of a simple example data set.</w:t>
       </w:r>
-      <w:bookmarkStart w:id="0" w:name="_GoBack"/>
-      <w:bookmarkEnd w:id="0"/>
     </w:p>
     <w:p>
       <w:pPr>
@@ -1048,23 +1046,53 @@
           <w:sz w:val="20"/>
           <w:szCs w:val="20"/>
         </w:rPr>
-        <w:t xml:space="preserve">We would like to </w:t>
-      </w:r>
-      <w:proofErr w:type="spellStart"/>
+        <w:t>We would like to thank</w:t>
+      </w:r>
       <w:r>
         <w:rPr>
           <w:sz w:val="20"/>
           <w:szCs w:val="20"/>
         </w:rPr>
-        <w:t>thankThis</w:t>
-      </w:r>
-      <w:proofErr w:type="spellEnd"/>
+        <w:t xml:space="preserve"> Richard Baldwin, Nicolas Berman, and Jean-Louis </w:t>
+      </w:r>
+      <w:proofErr w:type="spellStart"/>
       <w:r>
         <w:rPr>
           <w:sz w:val="20"/>
           <w:szCs w:val="20"/>
         </w:rPr>
-        <w:t xml:space="preserve"> paper is produced as part of a project supported by the SNSF.</w:t>
+        <w:t>Arcand</w:t>
+      </w:r>
+      <w:proofErr w:type="spellEnd"/>
+      <w:r>
+        <w:rPr>
+          <w:sz w:val="20"/>
+          <w:szCs w:val="20"/>
+        </w:rPr>
+        <w:t xml:space="preserve"> for their support and advice. </w:t>
+      </w:r>
+      <w:bookmarkStart w:id="0" w:name="_GoBack"/>
+      <w:bookmarkEnd w:id="0"/>
+      <w:r>
+        <w:rPr>
+          <w:sz w:val="20"/>
+          <w:szCs w:val="20"/>
+        </w:rPr>
+        <w:t>This paper</w:t>
+      </w:r>
+      <w:r>
+        <w:rPr>
+          <w:sz w:val="20"/>
+          <w:szCs w:val="20"/>
+        </w:rPr>
+        <w:t xml:space="preserve"> and the R package are</w:t>
+      </w:r>
+      <w:r>
+        <w:rPr>
+          <w:sz w:val="20"/>
+          <w:szCs w:val="20"/>
+        </w:rPr>
+        <w:t xml:space="preserve"> produced as part of a project supported by the SNSF.</w:t>
       </w:r>
     </w:p>
   </w:footnote>

</xml_diff>